<commit_message>
Added Secret Key Service and booking sessions
</commit_message>
<xml_diff>
--- a/Software-Engineering-Bowling-Alley-Report.docx
+++ b/Software-Engineering-Bowling-Alley-Report.docx
@@ -1399,6 +1399,18 @@
     <w:p/>
     <w:p/>
     <w:p>
+      <w:r>
+        <w:t>Delete Tables</w:t>
+      </w:r>
+    </w:p>
+    <w:p>
+      <w:r>
+        <w:t>Test Everything</w:t>
+      </w:r>
+    </w:p>
+    <w:p/>
+    <w:p/>
+    <w:p>
       <w:pPr>
         <w:rPr>
           <w:sz w:val="32"/>
@@ -1473,6 +1485,7 @@
         <w:t>Environmental Variables</w:t>
       </w:r>
     </w:p>
+    <w:p/>
     <w:p/>
     <w:p>
       <w:r>
@@ -1511,6 +1524,7 @@
                 <w:b/>
                 <w:bCs/>
               </w:rPr>
+              <w:lastRenderedPageBreak/>
               <w:t>ID (Primary)</w:t>
             </w:r>
           </w:p>
@@ -1639,30 +1653,12 @@
                 <w:bCs/>
               </w:rPr>
             </w:pPr>
-            <w:proofErr w:type="spellStart"/>
-            <w:proofErr w:type="gramStart"/>
             <w:r>
               <w:rPr>
                 <w:b/>
                 <w:bCs/>
               </w:rPr>
-              <w:t>Nvarchar</w:t>
-            </w:r>
-            <w:proofErr w:type="spellEnd"/>
-            <w:r>
-              <w:rPr>
-                <w:b/>
-                <w:bCs/>
-              </w:rPr>
-              <w:t>(</w:t>
-            </w:r>
-            <w:proofErr w:type="gramEnd"/>
-            <w:r>
-              <w:rPr>
-                <w:b/>
-                <w:bCs/>
-              </w:rPr>
-              <w:t>30)</w:t>
+              <w:t>Nvarchar(30)</w:t>
             </w:r>
           </w:p>
         </w:tc>
@@ -1677,30 +1673,12 @@
                 <w:bCs/>
               </w:rPr>
             </w:pPr>
-            <w:proofErr w:type="spellStart"/>
-            <w:proofErr w:type="gramStart"/>
             <w:r>
               <w:rPr>
                 <w:b/>
                 <w:bCs/>
               </w:rPr>
-              <w:t>Nvarchar</w:t>
-            </w:r>
-            <w:proofErr w:type="spellEnd"/>
-            <w:r>
-              <w:rPr>
-                <w:b/>
-                <w:bCs/>
-              </w:rPr>
-              <w:t>(</w:t>
-            </w:r>
-            <w:proofErr w:type="gramEnd"/>
-            <w:r>
-              <w:rPr>
-                <w:b/>
-                <w:bCs/>
-              </w:rPr>
-              <w:t>50)</w:t>
+              <w:t>Nvarchar(50)</w:t>
             </w:r>
           </w:p>
         </w:tc>
@@ -1715,52 +1693,12 @@
                 <w:bCs/>
               </w:rPr>
             </w:pPr>
-            <w:proofErr w:type="spellStart"/>
             <w:r>
               <w:rPr>
                 <w:b/>
                 <w:bCs/>
               </w:rPr>
               <w:t>Tinyint</w:t>
-            </w:r>
-            <w:proofErr w:type="spellEnd"/>
-          </w:p>
-        </w:tc>
-        <w:tc>
-          <w:tcPr>
-            <w:tcW w:w="1503" w:type="dxa"/>
-          </w:tcPr>
-          <w:p>
-            <w:pPr>
-              <w:rPr>
-                <w:b/>
-                <w:bCs/>
-              </w:rPr>
-            </w:pPr>
-            <w:proofErr w:type="spellStart"/>
-            <w:proofErr w:type="gramStart"/>
-            <w:r>
-              <w:rPr>
-                <w:b/>
-                <w:bCs/>
-              </w:rPr>
-              <w:t>Nvarchar</w:t>
-            </w:r>
-            <w:proofErr w:type="spellEnd"/>
-            <w:r>
-              <w:rPr>
-                <w:b/>
-                <w:bCs/>
-              </w:rPr>
-              <w:t>(</w:t>
-            </w:r>
-            <w:proofErr w:type="gramEnd"/>
-            <w:r>
-              <w:rPr>
-                <w:b/>
-                <w:bCs/>
-              </w:rPr>
-              <w:t>50)</w:t>
             </w:r>
           </w:p>
         </w:tc>
@@ -1775,30 +1713,32 @@
                 <w:bCs/>
               </w:rPr>
             </w:pPr>
-            <w:proofErr w:type="spellStart"/>
-            <w:proofErr w:type="gramStart"/>
             <w:r>
               <w:rPr>
                 <w:b/>
                 <w:bCs/>
               </w:rPr>
-              <w:t>Nvarchar</w:t>
+              <w:t>Nvarchar(50)</w:t>
             </w:r>
-            <w:proofErr w:type="spellEnd"/>
+          </w:p>
+        </w:tc>
+        <w:tc>
+          <w:tcPr>
+            <w:tcW w:w="1503" w:type="dxa"/>
+          </w:tcPr>
+          <w:p>
+            <w:pPr>
+              <w:rPr>
+                <w:b/>
+                <w:bCs/>
+              </w:rPr>
+            </w:pPr>
             <w:r>
               <w:rPr>
                 <w:b/>
                 <w:bCs/>
               </w:rPr>
-              <w:t>(</w:t>
-            </w:r>
-            <w:proofErr w:type="gramEnd"/>
-            <w:r>
-              <w:rPr>
-                <w:b/>
-                <w:bCs/>
-              </w:rPr>
-              <w:t>15)</w:t>
+              <w:t>Nvarchar(15)</w:t>
             </w:r>
           </w:p>
         </w:tc>
@@ -1841,14 +1781,7 @@
                 <w:b/>
                 <w:bCs/>
               </w:rPr>
-              <w:t xml:space="preserve">Session </w:t>
-            </w:r>
-            <w:r>
-              <w:rPr>
-                <w:b/>
-                <w:bCs/>
-              </w:rPr>
-              <w:t>ID (Primary)</w:t>
+              <w:t>Session ID (Primary)</w:t>
             </w:r>
           </w:p>
         </w:tc>

</xml_diff>